<commit_message>
Refactor, build connection between server and client, split the original datta
</commit_message>
<xml_diff>
--- a/549 Final Project.docx
+++ b/549 Final Project.docx
@@ -188,10 +188,7 @@
         <w:t xml:space="preserve"> </w:t>
       </w:r>
       <w:r>
-        <w:t>developed by Google</w:t>
-      </w:r>
-      <w:r>
-        <w:t>,</w:t>
+        <w:t>developed by Google,</w:t>
       </w:r>
       <w:r>
         <w:t xml:space="preserve"> is one of the most popular parallel and distributed computing </w:t>

</xml_diff>